<commit_message>
reponse to reviwer 2
</commit_message>
<xml_diff>
--- a/paper/r1/Response to Reviewers.docx
+++ b/paper/r1/Response to Reviewers.docx
@@ -608,27 +608,951 @@
         </w:rPr>
         <w:t>测试，这可能更容易控制。</w:t>
       </w:r>
+    </w:p>
+    <w:p>
+      <w:pPr>
+        <w:rPr>
+          <w:rFonts w:ascii="Times New Roman" w:hAnsi="Times New Roman" w:cs="Times New Roman"/>
+        </w:rPr>
+      </w:pPr>
+      <w:r>
+        <w:rPr>
+          <w:rFonts w:ascii="Times New Roman" w:hAnsi="Times New Roman" w:cs="Times New Roman"/>
+        </w:rPr>
+        <w:t>Related content has been added to the revised manuscript according to your comment.</w:t>
+      </w:r>
+      <w:r>
+        <w:rPr>
+          <w:rFonts w:ascii="Times New Roman" w:hAnsi="Times New Roman" w:cs="Times New Roman"/>
+        </w:rPr>
+        <w:t xml:space="preserve"> </w:t>
+      </w:r>
+      <w:r>
+        <w:rPr>
+          <w:rFonts w:ascii="Times New Roman" w:hAnsi="Times New Roman" w:cs="Times New Roman"/>
+          <w:bCs/>
+          <w:color w:val="000000" w:themeColor="text1"/>
+        </w:rPr>
+        <w:t>Please refer to</w:t>
+      </w:r>
+      <w:r>
+        <w:rPr>
+          <w:rFonts w:ascii="Times New Roman" w:hAnsi="Times New Roman" w:cs="Times New Roman"/>
+          <w:b/>
+          <w:color w:val="000000" w:themeColor="text1"/>
+        </w:rPr>
+        <w:t xml:space="preserve"> </w:t>
+      </w:r>
+      <w:r>
+        <w:rPr>
+          <w:rFonts w:ascii="Times New Roman" w:hAnsi="Times New Roman" w:cs="Times New Roman" w:hint="eastAsia"/>
+          <w:b/>
+          <w:color w:val="000000" w:themeColor="text1"/>
+        </w:rPr>
+        <w:t>lines</w:t>
+      </w:r>
+      <w:r>
+        <w:rPr>
+          <w:rFonts w:ascii="Times New Roman" w:hAnsi="Times New Roman" w:cs="Times New Roman"/>
+          <w:b/>
+          <w:color w:val="000000" w:themeColor="text1"/>
+        </w:rPr>
+        <w:t xml:space="preserve"> </w:t>
+      </w:r>
+      <w:r>
+        <w:rPr>
+          <w:rFonts w:ascii="Times New Roman" w:hAnsi="Times New Roman" w:cs="Times New Roman"/>
+          <w:b/>
+          <w:color w:val="000000" w:themeColor="text1"/>
+        </w:rPr>
+        <w:t>339</w:t>
+      </w:r>
+      <w:r>
+        <w:rPr>
+          <w:rFonts w:ascii="Times New Roman" w:hAnsi="Times New Roman" w:cs="Times New Roman" w:hint="eastAsia"/>
+          <w:b/>
+          <w:color w:val="000000" w:themeColor="text1"/>
+        </w:rPr>
+        <w:t>-</w:t>
+      </w:r>
+      <w:r>
+        <w:rPr>
+          <w:rFonts w:ascii="Times New Roman" w:hAnsi="Times New Roman" w:cs="Times New Roman"/>
+          <w:b/>
+          <w:color w:val="000000" w:themeColor="text1"/>
+        </w:rPr>
+        <w:t>3</w:t>
+      </w:r>
+      <w:r>
+        <w:rPr>
+          <w:rFonts w:ascii="Times New Roman" w:hAnsi="Times New Roman" w:cs="Times New Roman"/>
+          <w:b/>
+          <w:color w:val="000000" w:themeColor="text1"/>
+        </w:rPr>
+        <w:t>4</w:t>
+      </w:r>
+      <w:r>
+        <w:rPr>
+          <w:rFonts w:ascii="Times New Roman" w:hAnsi="Times New Roman" w:cs="Times New Roman"/>
+          <w:b/>
+          <w:color w:val="000000" w:themeColor="text1"/>
+        </w:rPr>
+        <w:t>1</w:t>
+      </w:r>
+      <w:r>
+        <w:rPr>
+          <w:rFonts w:ascii="Times New Roman" w:hAnsi="Times New Roman" w:cs="Times New Roman"/>
+          <w:bCs/>
+          <w:color w:val="000000" w:themeColor="text1"/>
+        </w:rPr>
+        <w:t xml:space="preserve"> for detail.</w:t>
+      </w:r>
+    </w:p>
+    <w:p>
+      <w:pPr>
+        <w:rPr>
+          <w:rFonts w:ascii="Times New Roman" w:hAnsi="Times New Roman" w:cs="Times New Roman"/>
+          <w:color w:val="00B0F0"/>
+        </w:rPr>
+      </w:pPr>
+      <w:r>
+        <w:rPr>
+          <w:rFonts w:ascii="Times New Roman" w:hAnsi="Times New Roman" w:cs="Times New Roman"/>
+          <w:b/>
+          <w:bCs/>
+          <w:color w:val="00B0F0"/>
+        </w:rPr>
+        <w:t xml:space="preserve">Comment </w:t>
+      </w:r>
+      <w:r>
+        <w:rPr>
+          <w:rFonts w:ascii="Times New Roman" w:hAnsi="Times New Roman" w:cs="Times New Roman"/>
+          <w:b/>
+          <w:bCs/>
+          <w:color w:val="00B0F0"/>
+        </w:rPr>
+        <w:t>5</w:t>
+      </w:r>
+      <w:r>
+        <w:rPr>
+          <w:rFonts w:ascii="Times New Roman" w:hAnsi="Times New Roman" w:cs="Times New Roman"/>
+          <w:color w:val="00B0F0"/>
+        </w:rPr>
+        <w:t xml:space="preserve">: </w:t>
+      </w:r>
+      <w:r>
+        <w:rPr>
+          <w:rFonts w:ascii="Times New Roman" w:hAnsi="Times New Roman" w:cs="Times New Roman"/>
+          <w:color w:val="00B0F0"/>
+        </w:rPr>
+        <w:t>The manuscript needs improvement mainly in the justification of the results and the introduction. The topic is interesting, but further improvement is required, in order to be the material publishable.</w:t>
+      </w:r>
+    </w:p>
+    <w:p>
+      <w:pPr>
+        <w:rPr>
+          <w:rFonts w:ascii="Times New Roman" w:hAnsi="Times New Roman" w:cs="Times New Roman"/>
+        </w:rPr>
+      </w:pPr>
+      <w:r>
+        <w:rPr>
+          <w:rFonts w:ascii="Times New Roman" w:hAnsi="Times New Roman" w:cs="Times New Roman"/>
+          <w:b/>
+        </w:rPr>
+        <w:t>Response</w:t>
+      </w:r>
+      <w:r>
+        <w:rPr>
+          <w:rFonts w:ascii="Times New Roman" w:hAnsi="Times New Roman" w:cs="Times New Roman"/>
+        </w:rPr>
+        <w:t>:</w:t>
+      </w:r>
+      <w:r>
+        <w:rPr>
+          <w:rFonts w:ascii="Times New Roman" w:hAnsi="Times New Roman" w:cs="Times New Roman"/>
+        </w:rPr>
+        <w:t xml:space="preserve"> </w:t>
+      </w:r>
+    </w:p>
+    <w:p>
+      <w:pPr>
+        <w:rPr>
+          <w:rFonts w:ascii="Times New Roman" w:hAnsi="Times New Roman" w:cs="Times New Roman"/>
+        </w:rPr>
+      </w:pPr>
+      <w:r>
+        <w:rPr>
+          <w:rFonts w:ascii="Times New Roman" w:hAnsi="Times New Roman" w:cs="Times New Roman" w:hint="eastAsia"/>
+        </w:rPr>
+        <w:t>手稿需要改进，主要是在</w:t>
+      </w:r>
+      <w:r>
+        <w:rPr>
+          <w:rFonts w:ascii="Times New Roman" w:hAnsi="Times New Roman" w:cs="Times New Roman" w:hint="eastAsia"/>
+          <w:color w:val="FF0000"/>
+        </w:rPr>
+        <w:t>结果的合理性</w:t>
+      </w:r>
+      <w:r>
+        <w:rPr>
+          <w:rFonts w:ascii="Times New Roman" w:hAnsi="Times New Roman" w:cs="Times New Roman" w:hint="eastAsia"/>
+        </w:rPr>
+        <w:t>和介绍方面。</w:t>
+      </w:r>
+    </w:p>
+    <w:p>
+      <w:pPr>
+        <w:rPr>
+          <w:rFonts w:ascii="Times New Roman" w:hAnsi="Times New Roman" w:cs="Times New Roman"/>
+        </w:rPr>
+      </w:pPr>
+      <w:r>
+        <w:rPr>
+          <w:rFonts w:ascii="Times New Roman" w:hAnsi="Times New Roman" w:cs="Times New Roman" w:hint="eastAsia"/>
+        </w:rPr>
+        <w:t>这个主题很有趣，但还需要进一步改进，以使材料能够出版。</w:t>
+      </w:r>
+    </w:p>
+    <w:p>
+      <w:pPr>
+        <w:rPr>
+          <w:rFonts w:ascii="Times New Roman" w:hAnsi="Times New Roman" w:cs="Times New Roman"/>
+        </w:rPr>
+      </w:pPr>
+      <w:r>
+        <w:rPr>
+          <w:rFonts w:ascii="Times New Roman" w:hAnsi="Times New Roman" w:cs="Times New Roman"/>
+        </w:rPr>
+        <w:t>Related content has been added to the revised manuscript according to your comment.</w:t>
+      </w:r>
+      <w:r>
+        <w:rPr>
+          <w:rFonts w:ascii="Times New Roman" w:hAnsi="Times New Roman" w:cs="Times New Roman"/>
+        </w:rPr>
+        <w:t xml:space="preserve"> </w:t>
+      </w:r>
+      <w:r>
+        <w:rPr>
+          <w:rFonts w:ascii="Times New Roman" w:hAnsi="Times New Roman" w:cs="Times New Roman"/>
+          <w:bCs/>
+          <w:color w:val="000000" w:themeColor="text1"/>
+        </w:rPr>
+        <w:t>Please refer to</w:t>
+      </w:r>
+      <w:r>
+        <w:rPr>
+          <w:rFonts w:ascii="Times New Roman" w:hAnsi="Times New Roman" w:cs="Times New Roman"/>
+          <w:b/>
+          <w:color w:val="000000" w:themeColor="text1"/>
+        </w:rPr>
+        <w:t xml:space="preserve"> </w:t>
+      </w:r>
+      <w:r>
+        <w:rPr>
+          <w:rFonts w:ascii="Times New Roman" w:hAnsi="Times New Roman" w:cs="Times New Roman" w:hint="eastAsia"/>
+          <w:b/>
+          <w:color w:val="000000" w:themeColor="text1"/>
+        </w:rPr>
+        <w:t>lines</w:t>
+      </w:r>
+      <w:r>
+        <w:rPr>
+          <w:rFonts w:ascii="Times New Roman" w:hAnsi="Times New Roman" w:cs="Times New Roman"/>
+          <w:b/>
+          <w:color w:val="000000" w:themeColor="text1"/>
+        </w:rPr>
+        <w:t xml:space="preserve"> </w:t>
+      </w:r>
+      <w:r>
+        <w:rPr>
+          <w:rFonts w:ascii="Times New Roman" w:hAnsi="Times New Roman" w:cs="Times New Roman"/>
+          <w:b/>
+          <w:color w:val="000000" w:themeColor="text1"/>
+        </w:rPr>
+        <w:t>339</w:t>
+      </w:r>
+      <w:r>
+        <w:rPr>
+          <w:rFonts w:ascii="Times New Roman" w:hAnsi="Times New Roman" w:cs="Times New Roman" w:hint="eastAsia"/>
+          <w:b/>
+          <w:color w:val="000000" w:themeColor="text1"/>
+        </w:rPr>
+        <w:t>-</w:t>
+      </w:r>
+      <w:r>
+        <w:rPr>
+          <w:rFonts w:ascii="Times New Roman" w:hAnsi="Times New Roman" w:cs="Times New Roman"/>
+          <w:b/>
+          <w:color w:val="000000" w:themeColor="text1"/>
+        </w:rPr>
+        <w:t>3</w:t>
+      </w:r>
+      <w:r>
+        <w:rPr>
+          <w:rFonts w:ascii="Times New Roman" w:hAnsi="Times New Roman" w:cs="Times New Roman"/>
+          <w:b/>
+          <w:color w:val="000000" w:themeColor="text1"/>
+        </w:rPr>
+        <w:t>4</w:t>
+      </w:r>
+      <w:r>
+        <w:rPr>
+          <w:rFonts w:ascii="Times New Roman" w:hAnsi="Times New Roman" w:cs="Times New Roman"/>
+          <w:b/>
+          <w:color w:val="000000" w:themeColor="text1"/>
+        </w:rPr>
+        <w:t>1</w:t>
+      </w:r>
+      <w:r>
+        <w:rPr>
+          <w:rFonts w:ascii="Times New Roman" w:hAnsi="Times New Roman" w:cs="Times New Roman"/>
+          <w:bCs/>
+          <w:color w:val="000000" w:themeColor="text1"/>
+        </w:rPr>
+        <w:t xml:space="preserve"> for detail.</w:t>
+      </w:r>
+    </w:p>
+    <w:p>
+      <w:pPr>
+        <w:rPr>
+          <w:rFonts w:ascii="Times New Roman" w:hAnsi="Times New Roman" w:cs="Times New Roman"/>
+        </w:rPr>
+      </w:pPr>
+    </w:p>
+    <w:p>
+      <w:pPr>
+        <w:rPr>
+          <w:rFonts w:ascii="Times New Roman" w:hAnsi="Times New Roman" w:cs="Times New Roman"/>
+          <w:color w:val="00B0F0"/>
+        </w:rPr>
+      </w:pPr>
+      <w:r>
+        <w:rPr>
+          <w:rFonts w:ascii="Times New Roman" w:hAnsi="Times New Roman" w:cs="Times New Roman" w:hint="eastAsia"/>
+          <w:color w:val="00B0F0"/>
+        </w:rPr>
+        <w:t>----------------------------------------------------------------------------------------------------------------------</w:t>
+      </w:r>
+    </w:p>
+    <w:p>
+      <w:pPr>
+        <w:pStyle w:val="a9"/>
+        <w:jc w:val="left"/>
+        <w:rPr>
+          <w:rFonts w:ascii="Times New Roman" w:hAnsi="Times New Roman" w:cs="Times New Roman"/>
+          <w:sz w:val="21"/>
+          <w:szCs w:val="21"/>
+        </w:rPr>
+      </w:pPr>
+      <w:r>
+        <w:rPr>
+          <w:rFonts w:ascii="Times New Roman" w:hAnsi="Times New Roman" w:cs="Times New Roman" w:hint="eastAsia"/>
+          <w:sz w:val="21"/>
+          <w:szCs w:val="21"/>
+        </w:rPr>
+        <w:t>T</w:t>
+      </w:r>
+      <w:r>
+        <w:rPr>
+          <w:rFonts w:ascii="Times New Roman" w:hAnsi="Times New Roman" w:cs="Times New Roman"/>
+          <w:sz w:val="21"/>
+          <w:szCs w:val="21"/>
+        </w:rPr>
+        <w:t>o Reviewer#</w:t>
+      </w:r>
+      <w:r>
+        <w:rPr>
+          <w:rFonts w:ascii="Times New Roman" w:hAnsi="Times New Roman" w:cs="Times New Roman"/>
+          <w:sz w:val="21"/>
+          <w:szCs w:val="21"/>
+        </w:rPr>
+        <w:t>2</w:t>
+      </w:r>
+    </w:p>
+    <w:p>
+      <w:pPr>
+        <w:rPr>
+          <w:rFonts w:ascii="Times New Roman" w:hAnsi="Times New Roman" w:cs="Times New Roman"/>
+          <w:color w:val="00B0F0"/>
+        </w:rPr>
+      </w:pPr>
+      <w:r>
+        <w:rPr>
+          <w:rFonts w:ascii="Times New Roman" w:hAnsi="Times New Roman" w:cs="Times New Roman"/>
+          <w:b/>
+          <w:bCs/>
+          <w:color w:val="00B0F0"/>
+        </w:rPr>
+        <w:t>Comment 1</w:t>
+      </w:r>
+      <w:r>
+        <w:rPr>
+          <w:rFonts w:ascii="Times New Roman" w:hAnsi="Times New Roman" w:cs="Times New Roman" w:hint="eastAsia"/>
+          <w:color w:val="00B0F0"/>
+        </w:rPr>
+        <w:t>:</w:t>
+      </w:r>
+      <w:r>
+        <w:rPr>
+          <w:rFonts w:ascii="Times New Roman" w:hAnsi="Times New Roman" w:cs="Times New Roman"/>
+          <w:color w:val="00B0F0"/>
+        </w:rPr>
+        <w:t xml:space="preserve"> </w:t>
+      </w:r>
+      <w:r>
+        <w:rPr>
+          <w:rFonts w:ascii="Times New Roman" w:hAnsi="Times New Roman" w:cs="Times New Roman"/>
+          <w:color w:val="00B0F0"/>
+        </w:rPr>
+        <w:t>Highlight is not expressed correctly. For example, "Displacement is an important parameter in engineering analysis" is just a background, not the focus of the article.</w:t>
+      </w:r>
+    </w:p>
+    <w:p>
+      <w:pPr>
+        <w:rPr>
+          <w:rFonts w:ascii="Times New Roman" w:hAnsi="Times New Roman" w:cs="Times New Roman"/>
+        </w:rPr>
+      </w:pPr>
+      <w:r>
+        <w:rPr>
+          <w:rFonts w:ascii="Times New Roman" w:hAnsi="Times New Roman" w:cs="Times New Roman"/>
+          <w:b/>
+        </w:rPr>
+        <w:t>Response</w:t>
+      </w:r>
+      <w:r>
+        <w:rPr>
+          <w:rFonts w:ascii="Times New Roman" w:hAnsi="Times New Roman" w:cs="Times New Roman"/>
+        </w:rPr>
+        <w:t>:</w:t>
+      </w:r>
+      <w:r>
+        <w:rPr>
+          <w:rFonts w:ascii="Times New Roman" w:hAnsi="Times New Roman" w:cs="Times New Roman"/>
+        </w:rPr>
+        <w:t xml:space="preserve"> </w:t>
+      </w:r>
+    </w:p>
+    <w:p>
+      <w:pPr>
+        <w:rPr>
+          <w:rFonts w:ascii="Times New Roman" w:hAnsi="Times New Roman" w:cs="Times New Roman"/>
+          <w:color w:val="000000" w:themeColor="text1"/>
+        </w:rPr>
+      </w:pPr>
+      <w:r>
+        <w:rPr>
+          <w:rFonts w:ascii="Times New Roman" w:hAnsi="Times New Roman" w:cs="Times New Roman" w:hint="eastAsia"/>
+          <w:color w:val="000000" w:themeColor="text1"/>
+        </w:rPr>
+        <w:t>突出显示未正确表达。</w:t>
+      </w:r>
+    </w:p>
+    <w:p>
+      <w:pPr>
+        <w:rPr>
+          <w:rFonts w:ascii="Times New Roman" w:hAnsi="Times New Roman" w:cs="Times New Roman"/>
+          <w:color w:val="000000" w:themeColor="text1"/>
+        </w:rPr>
+      </w:pPr>
+      <w:r>
+        <w:rPr>
+          <w:rFonts w:ascii="Times New Roman" w:hAnsi="Times New Roman" w:cs="Times New Roman" w:hint="eastAsia"/>
+          <w:color w:val="000000" w:themeColor="text1"/>
+        </w:rPr>
+        <w:t>例如，“位移是工程分析中的一个重要参数”只是一个背景，而不是本文的重点。</w:t>
+      </w:r>
+    </w:p>
+    <w:p>
+      <w:pPr>
+        <w:rPr>
+          <w:rFonts w:ascii="Times New Roman" w:hAnsi="Times New Roman" w:cs="Times New Roman"/>
+          <w:b/>
+        </w:rPr>
+      </w:pPr>
+    </w:p>
+    <w:p>
+      <w:pPr>
+        <w:rPr>
+          <w:rFonts w:ascii="Times New Roman" w:hAnsi="Times New Roman" w:cs="Times New Roman"/>
+          <w:color w:val="00B0F0"/>
+        </w:rPr>
+      </w:pPr>
+      <w:r>
+        <w:rPr>
+          <w:rFonts w:ascii="Times New Roman" w:hAnsi="Times New Roman" w:cs="Times New Roman"/>
+          <w:b/>
+          <w:bCs/>
+          <w:color w:val="00B0F0"/>
+        </w:rPr>
+        <w:t xml:space="preserve">Comment </w:t>
+      </w:r>
+      <w:r>
+        <w:rPr>
+          <w:rFonts w:ascii="Times New Roman" w:hAnsi="Times New Roman" w:cs="Times New Roman"/>
+          <w:b/>
+          <w:bCs/>
+          <w:color w:val="00B0F0"/>
+        </w:rPr>
+        <w:t>2</w:t>
+      </w:r>
+      <w:r>
+        <w:rPr>
+          <w:rFonts w:ascii="Times New Roman" w:hAnsi="Times New Roman" w:cs="Times New Roman" w:hint="eastAsia"/>
+          <w:color w:val="00B0F0"/>
+        </w:rPr>
+        <w:t>:</w:t>
+      </w:r>
+      <w:r>
+        <w:rPr>
+          <w:rFonts w:ascii="Times New Roman" w:hAnsi="Times New Roman" w:cs="Times New Roman"/>
+          <w:color w:val="00B0F0"/>
+        </w:rPr>
+        <w:t xml:space="preserve"> </w:t>
+      </w:r>
+      <w:r>
+        <w:rPr>
+          <w:rFonts w:ascii="Times New Roman" w:hAnsi="Times New Roman" w:cs="Times New Roman"/>
+          <w:color w:val="00B0F0"/>
+        </w:rPr>
+        <w:t>In the second section, the authors introduced some classical theories such as Bayesian inference and Monte Carlo algorithm. Is it necessary to expand them in detail? Instead of writing down all the theories, the authors' contribution should be emphasized.</w:t>
+      </w:r>
+    </w:p>
+    <w:p>
+      <w:pPr>
+        <w:rPr>
+          <w:rFonts w:ascii="Times New Roman" w:hAnsi="Times New Roman" w:cs="Times New Roman"/>
+        </w:rPr>
+      </w:pPr>
+      <w:r>
+        <w:rPr>
+          <w:rFonts w:ascii="Times New Roman" w:hAnsi="Times New Roman" w:cs="Times New Roman"/>
+          <w:b/>
+        </w:rPr>
+        <w:t>Response</w:t>
+      </w:r>
+      <w:r>
+        <w:rPr>
+          <w:rFonts w:ascii="Times New Roman" w:hAnsi="Times New Roman" w:cs="Times New Roman"/>
+        </w:rPr>
+        <w:t>:</w:t>
+      </w:r>
+      <w:r>
+        <w:rPr>
+          <w:rFonts w:ascii="Times New Roman" w:hAnsi="Times New Roman" w:cs="Times New Roman"/>
+        </w:rPr>
+        <w:t xml:space="preserve"> </w:t>
+      </w:r>
+    </w:p>
+    <w:p>
+      <w:pPr>
+        <w:rPr>
+          <w:rFonts w:ascii="Times New Roman" w:hAnsi="Times New Roman" w:cs="Times New Roman"/>
+          <w:color w:val="000000" w:themeColor="text1"/>
+        </w:rPr>
+      </w:pPr>
+      <w:r>
+        <w:rPr>
+          <w:rFonts w:ascii="Times New Roman" w:hAnsi="Times New Roman" w:cs="Times New Roman"/>
+          <w:color w:val="000000" w:themeColor="text1"/>
+        </w:rPr>
+        <w:t>Th</w:t>
+      </w:r>
+      <w:r>
+        <w:rPr>
+          <w:rFonts w:ascii="Times New Roman" w:hAnsi="Times New Roman" w:cs="Times New Roman"/>
+          <w:color w:val="000000" w:themeColor="text1"/>
+        </w:rPr>
+        <w:t>is</w:t>
+      </w:r>
+      <w:r>
+        <w:rPr>
+          <w:rFonts w:ascii="Times New Roman" w:hAnsi="Times New Roman" w:cs="Times New Roman"/>
+          <w:color w:val="000000" w:themeColor="text1"/>
+        </w:rPr>
+        <w:t xml:space="preserve"> section has been revised according to your comment.</w:t>
+      </w:r>
+      <w:r>
+        <w:rPr>
+          <w:rFonts w:ascii="Times New Roman" w:hAnsi="Times New Roman" w:cs="Times New Roman"/>
+          <w:color w:val="000000" w:themeColor="text1"/>
+        </w:rPr>
+        <w:t xml:space="preserve"> </w:t>
+      </w:r>
+      <w:r>
+        <w:rPr>
+          <w:rFonts w:ascii="Times New Roman" w:hAnsi="Times New Roman" w:cs="Times New Roman"/>
+          <w:color w:val="000000" w:themeColor="text1"/>
+        </w:rPr>
+        <w:t>Classical theories such as RTK and MCMC have been simplified and only the processing options related to them have been retained.</w:t>
+      </w:r>
+      <w:r>
+        <w:rPr>
+          <w:rFonts w:ascii="Times New Roman" w:hAnsi="Times New Roman" w:cs="Times New Roman"/>
+          <w:color w:val="000000" w:themeColor="text1"/>
+        </w:rPr>
+        <w:t xml:space="preserve"> </w:t>
+      </w:r>
+      <w:r>
+        <w:rPr>
+          <w:rFonts w:ascii="Times New Roman" w:hAnsi="Times New Roman" w:cs="Times New Roman"/>
+          <w:color w:val="000000" w:themeColor="text1"/>
+        </w:rPr>
+        <w:t>The probability model for displacement detection has been kept and emphasized.</w:t>
+      </w:r>
+      <w:r>
+        <w:rPr>
+          <w:rFonts w:ascii="Times New Roman" w:hAnsi="Times New Roman" w:cs="Times New Roman"/>
+          <w:color w:val="000000" w:themeColor="text1"/>
+        </w:rPr>
+        <w:t xml:space="preserve"> </w:t>
+      </w:r>
+      <w:r>
+        <w:rPr>
+          <w:rFonts w:ascii="Times New Roman" w:hAnsi="Times New Roman" w:cs="Times New Roman"/>
+          <w:color w:val="000000" w:themeColor="text1"/>
+        </w:rPr>
+        <w:t>In addition, the structure of this section has been reconstructed for better presentation.</w:t>
+      </w:r>
+    </w:p>
+    <w:p>
+      <w:pPr>
+        <w:rPr>
+          <w:rFonts w:ascii="Times New Roman" w:hAnsi="Times New Roman" w:cs="Times New Roman"/>
+          <w:b/>
+        </w:rPr>
+      </w:pPr>
+    </w:p>
+    <w:p>
+      <w:pPr>
+        <w:rPr>
+          <w:rFonts w:ascii="Times New Roman" w:hAnsi="Times New Roman" w:cs="Times New Roman"/>
+          <w:color w:val="00B0F0"/>
+        </w:rPr>
+      </w:pPr>
+      <w:r>
+        <w:rPr>
+          <w:rFonts w:ascii="Times New Roman" w:hAnsi="Times New Roman" w:cs="Times New Roman"/>
+          <w:b/>
+          <w:bCs/>
+          <w:color w:val="00B0F0"/>
+        </w:rPr>
+        <w:t xml:space="preserve">Comment </w:t>
+      </w:r>
+      <w:r>
+        <w:rPr>
+          <w:rFonts w:ascii="Times New Roman" w:hAnsi="Times New Roman" w:cs="Times New Roman"/>
+          <w:b/>
+          <w:bCs/>
+          <w:color w:val="00B0F0"/>
+        </w:rPr>
+        <w:t>3</w:t>
+      </w:r>
+      <w:r>
+        <w:rPr>
+          <w:rFonts w:ascii="Times New Roman" w:hAnsi="Times New Roman" w:cs="Times New Roman" w:hint="eastAsia"/>
+          <w:color w:val="00B0F0"/>
+        </w:rPr>
+        <w:t>:</w:t>
+      </w:r>
+      <w:r>
+        <w:rPr>
+          <w:rFonts w:ascii="Times New Roman" w:hAnsi="Times New Roman" w:cs="Times New Roman"/>
+          <w:color w:val="00B0F0"/>
+        </w:rPr>
+        <w:t xml:space="preserve"> </w:t>
+      </w:r>
+      <w:r>
+        <w:rPr>
+          <w:rFonts w:ascii="Times New Roman" w:hAnsi="Times New Roman" w:cs="Times New Roman"/>
+          <w:color w:val="00B0F0"/>
+        </w:rPr>
+        <w:t>Is Bayesian inference the first time used in GNSS based displacement detection? Compared with previous studies, what is the greatest benefit of using Bayesian inference? The authors should explain it in detail.</w:t>
+      </w:r>
+    </w:p>
+    <w:p>
+      <w:pPr>
+        <w:rPr>
+          <w:rFonts w:ascii="Times New Roman" w:hAnsi="Times New Roman" w:cs="Times New Roman"/>
+        </w:rPr>
+      </w:pPr>
+      <w:r>
+        <w:rPr>
+          <w:rFonts w:ascii="Times New Roman" w:hAnsi="Times New Roman" w:cs="Times New Roman"/>
+          <w:b/>
+        </w:rPr>
+        <w:t>Response</w:t>
+      </w:r>
+      <w:r>
+        <w:rPr>
+          <w:rFonts w:ascii="Times New Roman" w:hAnsi="Times New Roman" w:cs="Times New Roman"/>
+        </w:rPr>
+        <w:t>:</w:t>
+      </w:r>
+      <w:r>
+        <w:rPr>
+          <w:rFonts w:ascii="Times New Roman" w:hAnsi="Times New Roman" w:cs="Times New Roman"/>
+        </w:rPr>
+        <w:t xml:space="preserve"> </w:t>
+      </w:r>
+    </w:p>
+    <w:p>
+      <w:pPr>
+        <w:rPr>
+          <w:rFonts w:ascii="Times New Roman" w:hAnsi="Times New Roman" w:cs="Times New Roman"/>
+          <w:bCs/>
+          <w:color w:val="000000" w:themeColor="text1"/>
+        </w:rPr>
+      </w:pPr>
+      <w:r>
+        <w:rPr>
+          <w:rFonts w:ascii="Times New Roman" w:hAnsi="Times New Roman" w:cs="Times New Roman"/>
+          <w:color w:val="000000" w:themeColor="text1"/>
+        </w:rPr>
+        <w:t>Thank you for your constructive comments.</w:t>
+      </w:r>
+      <w:r>
+        <w:rPr>
+          <w:rFonts w:ascii="Times New Roman" w:hAnsi="Times New Roman" w:cs="Times New Roman"/>
+          <w:color w:val="000000" w:themeColor="text1"/>
+        </w:rPr>
+        <w:t xml:space="preserve"> </w:t>
+      </w:r>
+      <w:r>
+        <w:rPr>
+          <w:rFonts w:ascii="Times New Roman" w:hAnsi="Times New Roman" w:cs="Times New Roman"/>
+        </w:rPr>
+        <w:t>Related content has been added to the revised manuscript according to your comment.</w:t>
+      </w:r>
+      <w:r>
+        <w:rPr>
+          <w:rFonts w:ascii="Times New Roman" w:hAnsi="Times New Roman" w:cs="Times New Roman"/>
+        </w:rPr>
+        <w:t xml:space="preserve"> </w:t>
+      </w:r>
+      <w:r>
+        <w:rPr>
+          <w:rFonts w:ascii="Times New Roman" w:hAnsi="Times New Roman" w:cs="Times New Roman"/>
+          <w:bCs/>
+          <w:color w:val="000000" w:themeColor="text1"/>
+        </w:rPr>
+        <w:t>Please refer to</w:t>
+      </w:r>
+      <w:r>
+        <w:rPr>
+          <w:rFonts w:ascii="Times New Roman" w:hAnsi="Times New Roman" w:cs="Times New Roman"/>
+          <w:b/>
+          <w:color w:val="000000" w:themeColor="text1"/>
+        </w:rPr>
+        <w:t xml:space="preserve"> </w:t>
+      </w:r>
+      <w:r>
+        <w:rPr>
+          <w:rFonts w:ascii="Times New Roman" w:hAnsi="Times New Roman" w:cs="Times New Roman" w:hint="eastAsia"/>
+          <w:b/>
+          <w:color w:val="000000" w:themeColor="text1"/>
+        </w:rPr>
+        <w:t>lines</w:t>
+      </w:r>
+      <w:r>
+        <w:rPr>
+          <w:rFonts w:ascii="Times New Roman" w:hAnsi="Times New Roman" w:cs="Times New Roman"/>
+          <w:b/>
+          <w:color w:val="000000" w:themeColor="text1"/>
+        </w:rPr>
+        <w:t xml:space="preserve"> </w:t>
+      </w:r>
+      <w:r>
+        <w:rPr>
+          <w:rFonts w:ascii="Times New Roman" w:hAnsi="Times New Roman" w:cs="Times New Roman"/>
+          <w:b/>
+          <w:color w:val="000000" w:themeColor="text1"/>
+        </w:rPr>
+        <w:t>294</w:t>
+      </w:r>
+      <w:r>
+        <w:rPr>
+          <w:rFonts w:ascii="Times New Roman" w:hAnsi="Times New Roman" w:cs="Times New Roman" w:hint="eastAsia"/>
+          <w:b/>
+          <w:color w:val="000000" w:themeColor="text1"/>
+        </w:rPr>
+        <w:t>-</w:t>
+      </w:r>
+      <w:r>
+        <w:rPr>
+          <w:rFonts w:ascii="Times New Roman" w:hAnsi="Times New Roman" w:cs="Times New Roman"/>
+          <w:b/>
+          <w:color w:val="000000" w:themeColor="text1"/>
+        </w:rPr>
+        <w:t>299</w:t>
+      </w:r>
+      <w:r>
+        <w:rPr>
+          <w:rFonts w:ascii="Times New Roman" w:hAnsi="Times New Roman" w:cs="Times New Roman"/>
+          <w:bCs/>
+          <w:color w:val="000000" w:themeColor="text1"/>
+        </w:rPr>
+        <w:t xml:space="preserve"> for detail.</w:t>
+      </w:r>
+    </w:p>
+    <w:p>
+      <w:pPr>
+        <w:rPr>
+          <w:rFonts w:ascii="Times New Roman" w:hAnsi="Times New Roman" w:cs="Times New Roman"/>
+        </w:rPr>
+      </w:pPr>
+    </w:p>
+    <w:p>
+      <w:pPr>
+        <w:rPr>
+          <w:rFonts w:ascii="Times New Roman" w:hAnsi="Times New Roman" w:cs="Times New Roman"/>
+          <w:color w:val="00B0F0"/>
+        </w:rPr>
+      </w:pPr>
+      <w:r>
+        <w:rPr>
+          <w:rFonts w:ascii="Times New Roman" w:hAnsi="Times New Roman" w:cs="Times New Roman"/>
+          <w:b/>
+          <w:bCs/>
+          <w:color w:val="00B0F0"/>
+        </w:rPr>
+        <w:lastRenderedPageBreak/>
+        <w:t xml:space="preserve">Comment </w:t>
+      </w:r>
+      <w:r>
+        <w:rPr>
+          <w:rFonts w:ascii="Times New Roman" w:hAnsi="Times New Roman" w:cs="Times New Roman"/>
+          <w:b/>
+          <w:bCs/>
+          <w:color w:val="00B0F0"/>
+        </w:rPr>
+        <w:t>4</w:t>
+      </w:r>
+      <w:r>
+        <w:rPr>
+          <w:rFonts w:ascii="Times New Roman" w:hAnsi="Times New Roman" w:cs="Times New Roman" w:hint="eastAsia"/>
+          <w:color w:val="00B0F0"/>
+        </w:rPr>
+        <w:t>:</w:t>
+      </w:r>
+      <w:r>
+        <w:rPr>
+          <w:rFonts w:ascii="Times New Roman" w:hAnsi="Times New Roman" w:cs="Times New Roman"/>
+          <w:color w:val="00B0F0"/>
+        </w:rPr>
+        <w:t xml:space="preserve"> </w:t>
+      </w:r>
+      <w:r>
+        <w:rPr>
+          <w:rFonts w:ascii="Times New Roman" w:hAnsi="Times New Roman" w:cs="Times New Roman"/>
+          <w:color w:val="00B0F0"/>
+        </w:rPr>
+        <w:t>In the introduction, the author points out that there are more researches on long-term displacement detection based on GNSS, but less researches on short-term displacement detection based on GNSS. How does the authors define long-term and short-term? Is there any essential difference between the two detections? In my opinion, the</w:t>
+      </w:r>
+      <w:r>
+        <w:rPr>
+          <w:rFonts w:ascii="Times New Roman" w:hAnsi="Times New Roman" w:cs="Times New Roman"/>
+          <w:color w:val="00B0F0"/>
+        </w:rPr>
+        <w:t xml:space="preserve"> </w:t>
+      </w:r>
+      <w:r>
+        <w:rPr>
+          <w:rFonts w:ascii="Times New Roman" w:hAnsi="Times New Roman" w:cs="Times New Roman"/>
+          <w:color w:val="00B0F0"/>
+        </w:rPr>
+        <w:t>data processing should not be fundamentally different.</w:t>
+      </w:r>
+    </w:p>
+    <w:p>
+      <w:pPr>
+        <w:rPr>
+          <w:rFonts w:ascii="Times New Roman" w:hAnsi="Times New Roman" w:cs="Times New Roman"/>
+        </w:rPr>
+      </w:pPr>
+      <w:r>
+        <w:rPr>
+          <w:rFonts w:ascii="Times New Roman" w:hAnsi="Times New Roman" w:cs="Times New Roman"/>
+          <w:b/>
+        </w:rPr>
+        <w:t>Response</w:t>
+      </w:r>
+      <w:r>
+        <w:rPr>
+          <w:rFonts w:ascii="Times New Roman" w:hAnsi="Times New Roman" w:cs="Times New Roman"/>
+        </w:rPr>
+        <w:t>:</w:t>
+      </w:r>
+      <w:r>
+        <w:rPr>
+          <w:rFonts w:ascii="Times New Roman" w:hAnsi="Times New Roman" w:cs="Times New Roman"/>
+        </w:rPr>
+        <w:t xml:space="preserve"> </w:t>
+      </w:r>
+    </w:p>
+    <w:p>
+      <w:pPr>
+        <w:rPr>
+          <w:rFonts w:ascii="Times New Roman" w:hAnsi="Times New Roman" w:cs="Times New Roman"/>
+        </w:rPr>
+      </w:pPr>
+      <w:r>
+        <w:rPr>
+          <w:rFonts w:ascii="Times New Roman" w:hAnsi="Times New Roman" w:cs="Times New Roman"/>
+        </w:rPr>
+        <w:t>Definitions of long-term and short-term displacement detection have been added according to your comments.</w:t>
+      </w:r>
+      <w:r>
+        <w:rPr>
+          <w:rFonts w:ascii="Times New Roman" w:hAnsi="Times New Roman" w:cs="Times New Roman"/>
+        </w:rPr>
+        <w:t xml:space="preserve"> </w:t>
+      </w:r>
+      <w:r>
+        <w:rPr>
+          <w:rFonts w:ascii="Times New Roman" w:hAnsi="Times New Roman" w:cs="Times New Roman"/>
+        </w:rPr>
+        <w:t>Yes, as in your opinion, the data processing procedures of the two are the same.</w:t>
+      </w:r>
+      <w:r>
+        <w:rPr>
+          <w:rFonts w:ascii="Times New Roman" w:hAnsi="Times New Roman" w:cs="Times New Roman"/>
+        </w:rPr>
+        <w:t xml:space="preserve"> </w:t>
+      </w:r>
       <w:bookmarkStart w:id="0" w:name="_GoBack"/>
       <w:bookmarkEnd w:id="0"/>
-    </w:p>
-    <w:p>
-      <w:pPr>
-        <w:rPr>
-          <w:rFonts w:ascii="Times New Roman" w:hAnsi="Times New Roman" w:cs="Times New Roman"/>
-        </w:rPr>
-      </w:pPr>
-      <w:r>
-        <w:rPr>
-          <w:rFonts w:ascii="Times New Roman" w:hAnsi="Times New Roman" w:cs="Times New Roman"/>
-        </w:rPr>
-        <w:t>Related content has been added to the revised manuscript according to your comment.</w:t>
-      </w:r>
-      <w:r>
-        <w:rPr>
-          <w:rFonts w:ascii="Times New Roman" w:hAnsi="Times New Roman" w:cs="Times New Roman"/>
-        </w:rPr>
-        <w:t xml:space="preserve"> </w:t>
-      </w:r>
+      <w:r>
+        <w:rPr>
+          <w:rFonts w:ascii="Times New Roman" w:hAnsi="Times New Roman" w:cs="Times New Roman"/>
+        </w:rPr>
+        <w:t>The main difference between the two is that the static positioning accuracy of GNSS is higher than that of kinematic positioning.</w:t>
+      </w:r>
+      <w:r>
+        <w:rPr>
+          <w:rFonts w:ascii="Times New Roman" w:hAnsi="Times New Roman" w:cs="Times New Roman"/>
+        </w:rPr>
+        <w:t xml:space="preserve"> </w:t>
+      </w:r>
+      <w:r>
+        <w:rPr>
+          <w:rFonts w:ascii="Times New Roman" w:hAnsi="Times New Roman" w:cs="Times New Roman"/>
+        </w:rPr>
+        <w:t>T</w:t>
+      </w:r>
+      <w:r>
+        <w:rPr>
+          <w:rFonts w:ascii="Times New Roman" w:hAnsi="Times New Roman" w:cs="Times New Roman"/>
+        </w:rPr>
+        <w:t>he long-term periodic displacement detection focuses on the long-term seasonal displacement change, and the short-term displacement detection focuses on the real-time near real-time sudden displacement detection. Therefore, the displacement detection probability models used in Bayesian displacement detection are different.</w:t>
+      </w:r>
+    </w:p>
+    <w:p>
+      <w:pPr>
+        <w:rPr>
+          <w:rFonts w:ascii="Times New Roman" w:hAnsi="Times New Roman" w:cs="Times New Roman"/>
+        </w:rPr>
+      </w:pPr>
       <w:r>
         <w:rPr>
           <w:rFonts w:ascii="Times New Roman" w:hAnsi="Times New Roman" w:cs="Times New Roman"/>
@@ -667,7 +1591,15 @@
           <w:b/>
           <w:color w:val="000000" w:themeColor="text1"/>
         </w:rPr>
-        <w:t>339</w:t>
+        <w:t>6</w:t>
+      </w:r>
+      <w:r>
+        <w:rPr>
+          <w:rFonts w:ascii="Times New Roman" w:hAnsi="Times New Roman" w:cs="Times New Roman"/>
+          <w:b/>
+          <w:color w:val="000000" w:themeColor="text1"/>
+        </w:rPr>
+        <w:t>4</w:t>
       </w:r>
       <w:r>
         <w:rPr>
@@ -683,23 +1615,7 @@
           <w:b/>
           <w:color w:val="000000" w:themeColor="text1"/>
         </w:rPr>
-        <w:t>3</w:t>
-      </w:r>
-      <w:r>
-        <w:rPr>
-          <w:rFonts w:ascii="Times New Roman" w:hAnsi="Times New Roman" w:cs="Times New Roman"/>
-          <w:b/>
-          <w:color w:val="000000" w:themeColor="text1"/>
-        </w:rPr>
-        <w:t>4</w:t>
-      </w:r>
-      <w:r>
-        <w:rPr>
-          <w:rFonts w:ascii="Times New Roman" w:hAnsi="Times New Roman" w:cs="Times New Roman"/>
-          <w:b/>
-          <w:color w:val="000000" w:themeColor="text1"/>
-        </w:rPr>
-        <w:t>1</w:t>
+        <w:t>68</w:t>
       </w:r>
       <w:r>
         <w:rPr>
@@ -709,992 +1625,6 @@
         </w:rPr>
         <w:t xml:space="preserve"> for detail.</w:t>
       </w:r>
-    </w:p>
-    <w:p>
-      <w:pPr>
-        <w:rPr>
-          <w:rFonts w:ascii="Times New Roman" w:hAnsi="Times New Roman" w:cs="Times New Roman"/>
-          <w:color w:val="00B0F0"/>
-        </w:rPr>
-      </w:pPr>
-      <w:r>
-        <w:rPr>
-          <w:rFonts w:ascii="Times New Roman" w:hAnsi="Times New Roman" w:cs="Times New Roman"/>
-          <w:b/>
-          <w:bCs/>
-          <w:color w:val="00B0F0"/>
-        </w:rPr>
-        <w:t xml:space="preserve">Comment </w:t>
-      </w:r>
-      <w:r>
-        <w:rPr>
-          <w:rFonts w:ascii="Times New Roman" w:hAnsi="Times New Roman" w:cs="Times New Roman"/>
-          <w:b/>
-          <w:bCs/>
-          <w:color w:val="00B0F0"/>
-        </w:rPr>
-        <w:t>5</w:t>
-      </w:r>
-      <w:r>
-        <w:rPr>
-          <w:rFonts w:ascii="Times New Roman" w:hAnsi="Times New Roman" w:cs="Times New Roman"/>
-          <w:color w:val="00B0F0"/>
-        </w:rPr>
-        <w:t xml:space="preserve">: </w:t>
-      </w:r>
-      <w:r>
-        <w:rPr>
-          <w:rFonts w:ascii="Times New Roman" w:hAnsi="Times New Roman" w:cs="Times New Roman"/>
-          <w:color w:val="00B0F0"/>
-        </w:rPr>
-        <w:t>The manuscript needs improvement mainly in the justification of the results and the introduction. The topic is interesting, but further improvement is required, in order to be the material publishable.</w:t>
-      </w:r>
-    </w:p>
-    <w:p>
-      <w:pPr>
-        <w:rPr>
-          <w:rFonts w:ascii="Times New Roman" w:hAnsi="Times New Roman" w:cs="Times New Roman"/>
-        </w:rPr>
-      </w:pPr>
-      <w:r>
-        <w:rPr>
-          <w:rFonts w:ascii="Times New Roman" w:hAnsi="Times New Roman" w:cs="Times New Roman"/>
-          <w:b/>
-        </w:rPr>
-        <w:t>Response</w:t>
-      </w:r>
-      <w:r>
-        <w:rPr>
-          <w:rFonts w:ascii="Times New Roman" w:hAnsi="Times New Roman" w:cs="Times New Roman"/>
-        </w:rPr>
-        <w:t>:</w:t>
-      </w:r>
-      <w:r>
-        <w:rPr>
-          <w:rFonts w:ascii="Times New Roman" w:hAnsi="Times New Roman" w:cs="Times New Roman"/>
-        </w:rPr>
-        <w:t xml:space="preserve"> </w:t>
-      </w:r>
-    </w:p>
-    <w:p>
-      <w:pPr>
-        <w:rPr>
-          <w:rFonts w:ascii="Times New Roman" w:hAnsi="Times New Roman" w:cs="Times New Roman"/>
-        </w:rPr>
-      </w:pPr>
-      <w:r>
-        <w:rPr>
-          <w:rFonts w:ascii="Times New Roman" w:hAnsi="Times New Roman" w:cs="Times New Roman" w:hint="eastAsia"/>
-        </w:rPr>
-        <w:t>手稿需要改进，主要是在</w:t>
-      </w:r>
-      <w:r>
-        <w:rPr>
-          <w:rFonts w:ascii="Times New Roman" w:hAnsi="Times New Roman" w:cs="Times New Roman" w:hint="eastAsia"/>
-          <w:color w:val="FF0000"/>
-        </w:rPr>
-        <w:t>结果的合理性</w:t>
-      </w:r>
-      <w:r>
-        <w:rPr>
-          <w:rFonts w:ascii="Times New Roman" w:hAnsi="Times New Roman" w:cs="Times New Roman" w:hint="eastAsia"/>
-        </w:rPr>
-        <w:t>和介绍方面。</w:t>
-      </w:r>
-    </w:p>
-    <w:p>
-      <w:pPr>
-        <w:rPr>
-          <w:rFonts w:ascii="Times New Roman" w:hAnsi="Times New Roman" w:cs="Times New Roman"/>
-        </w:rPr>
-      </w:pPr>
-      <w:r>
-        <w:rPr>
-          <w:rFonts w:ascii="Times New Roman" w:hAnsi="Times New Roman" w:cs="Times New Roman" w:hint="eastAsia"/>
-        </w:rPr>
-        <w:t>这个主题很有趣，但还需要进一步改进，以使材料能够出版。</w:t>
-      </w:r>
-    </w:p>
-    <w:p>
-      <w:pPr>
-        <w:rPr>
-          <w:rFonts w:ascii="Times New Roman" w:hAnsi="Times New Roman" w:cs="Times New Roman"/>
-        </w:rPr>
-      </w:pPr>
-      <w:r>
-        <w:rPr>
-          <w:rFonts w:ascii="Times New Roman" w:hAnsi="Times New Roman" w:cs="Times New Roman"/>
-        </w:rPr>
-        <w:t>Related content has been added to the revised manuscript according to your comment.</w:t>
-      </w:r>
-      <w:r>
-        <w:rPr>
-          <w:rFonts w:ascii="Times New Roman" w:hAnsi="Times New Roman" w:cs="Times New Roman"/>
-        </w:rPr>
-        <w:t xml:space="preserve"> </w:t>
-      </w:r>
-      <w:r>
-        <w:rPr>
-          <w:rFonts w:ascii="Times New Roman" w:hAnsi="Times New Roman" w:cs="Times New Roman"/>
-          <w:bCs/>
-          <w:color w:val="000000" w:themeColor="text1"/>
-        </w:rPr>
-        <w:t>Please refer to</w:t>
-      </w:r>
-      <w:r>
-        <w:rPr>
-          <w:rFonts w:ascii="Times New Roman" w:hAnsi="Times New Roman" w:cs="Times New Roman"/>
-          <w:b/>
-          <w:color w:val="000000" w:themeColor="text1"/>
-        </w:rPr>
-        <w:t xml:space="preserve"> </w:t>
-      </w:r>
-      <w:r>
-        <w:rPr>
-          <w:rFonts w:ascii="Times New Roman" w:hAnsi="Times New Roman" w:cs="Times New Roman" w:hint="eastAsia"/>
-          <w:b/>
-          <w:color w:val="000000" w:themeColor="text1"/>
-        </w:rPr>
-        <w:t>lines</w:t>
-      </w:r>
-      <w:r>
-        <w:rPr>
-          <w:rFonts w:ascii="Times New Roman" w:hAnsi="Times New Roman" w:cs="Times New Roman"/>
-          <w:b/>
-          <w:color w:val="000000" w:themeColor="text1"/>
-        </w:rPr>
-        <w:t xml:space="preserve"> </w:t>
-      </w:r>
-      <w:r>
-        <w:rPr>
-          <w:rFonts w:ascii="Times New Roman" w:hAnsi="Times New Roman" w:cs="Times New Roman"/>
-          <w:b/>
-          <w:color w:val="000000" w:themeColor="text1"/>
-        </w:rPr>
-        <w:t>339</w:t>
-      </w:r>
-      <w:r>
-        <w:rPr>
-          <w:rFonts w:ascii="Times New Roman" w:hAnsi="Times New Roman" w:cs="Times New Roman" w:hint="eastAsia"/>
-          <w:b/>
-          <w:color w:val="000000" w:themeColor="text1"/>
-        </w:rPr>
-        <w:t>-</w:t>
-      </w:r>
-      <w:r>
-        <w:rPr>
-          <w:rFonts w:ascii="Times New Roman" w:hAnsi="Times New Roman" w:cs="Times New Roman"/>
-          <w:b/>
-          <w:color w:val="000000" w:themeColor="text1"/>
-        </w:rPr>
-        <w:t>3</w:t>
-      </w:r>
-      <w:r>
-        <w:rPr>
-          <w:rFonts w:ascii="Times New Roman" w:hAnsi="Times New Roman" w:cs="Times New Roman"/>
-          <w:b/>
-          <w:color w:val="000000" w:themeColor="text1"/>
-        </w:rPr>
-        <w:t>4</w:t>
-      </w:r>
-      <w:r>
-        <w:rPr>
-          <w:rFonts w:ascii="Times New Roman" w:hAnsi="Times New Roman" w:cs="Times New Roman"/>
-          <w:b/>
-          <w:color w:val="000000" w:themeColor="text1"/>
-        </w:rPr>
-        <w:t>1</w:t>
-      </w:r>
-      <w:r>
-        <w:rPr>
-          <w:rFonts w:ascii="Times New Roman" w:hAnsi="Times New Roman" w:cs="Times New Roman"/>
-          <w:bCs/>
-          <w:color w:val="000000" w:themeColor="text1"/>
-        </w:rPr>
-        <w:t xml:space="preserve"> for detail.</w:t>
-      </w:r>
-    </w:p>
-    <w:p>
-      <w:pPr>
-        <w:rPr>
-          <w:rFonts w:ascii="Times New Roman" w:hAnsi="Times New Roman" w:cs="Times New Roman"/>
-        </w:rPr>
-      </w:pPr>
-    </w:p>
-    <w:p>
-      <w:pPr>
-        <w:rPr>
-          <w:rFonts w:ascii="Times New Roman" w:hAnsi="Times New Roman" w:cs="Times New Roman"/>
-          <w:color w:val="00B0F0"/>
-        </w:rPr>
-      </w:pPr>
-      <w:r>
-        <w:rPr>
-          <w:rFonts w:ascii="Times New Roman" w:hAnsi="Times New Roman" w:cs="Times New Roman" w:hint="eastAsia"/>
-          <w:color w:val="00B0F0"/>
-        </w:rPr>
-        <w:t>----------------------------------------------------------------------------------------------------------------------</w:t>
-      </w:r>
-    </w:p>
-    <w:p>
-      <w:pPr>
-        <w:pStyle w:val="a9"/>
-        <w:jc w:val="left"/>
-        <w:rPr>
-          <w:rFonts w:ascii="Times New Roman" w:hAnsi="Times New Roman" w:cs="Times New Roman"/>
-          <w:sz w:val="21"/>
-          <w:szCs w:val="21"/>
-        </w:rPr>
-      </w:pPr>
-      <w:r>
-        <w:rPr>
-          <w:rFonts w:ascii="Times New Roman" w:hAnsi="Times New Roman" w:cs="Times New Roman" w:hint="eastAsia"/>
-          <w:sz w:val="21"/>
-          <w:szCs w:val="21"/>
-        </w:rPr>
-        <w:t>T</w:t>
-      </w:r>
-      <w:r>
-        <w:rPr>
-          <w:rFonts w:ascii="Times New Roman" w:hAnsi="Times New Roman" w:cs="Times New Roman"/>
-          <w:sz w:val="21"/>
-          <w:szCs w:val="21"/>
-        </w:rPr>
-        <w:t>o Reviewer#</w:t>
-      </w:r>
-      <w:r>
-        <w:rPr>
-          <w:rFonts w:ascii="Times New Roman" w:hAnsi="Times New Roman" w:cs="Times New Roman"/>
-          <w:sz w:val="21"/>
-          <w:szCs w:val="21"/>
-        </w:rPr>
-        <w:t>2</w:t>
-      </w:r>
-    </w:p>
-    <w:p>
-      <w:pPr>
-        <w:rPr>
-          <w:rFonts w:ascii="Times New Roman" w:hAnsi="Times New Roman" w:cs="Times New Roman"/>
-          <w:color w:val="00B0F0"/>
-        </w:rPr>
-      </w:pPr>
-      <w:r>
-        <w:rPr>
-          <w:rFonts w:ascii="Times New Roman" w:hAnsi="Times New Roman" w:cs="Times New Roman"/>
-          <w:b/>
-          <w:bCs/>
-          <w:color w:val="00B0F0"/>
-        </w:rPr>
-        <w:t>Comment 1</w:t>
-      </w:r>
-      <w:r>
-        <w:rPr>
-          <w:rFonts w:ascii="Times New Roman" w:hAnsi="Times New Roman" w:cs="Times New Roman" w:hint="eastAsia"/>
-          <w:color w:val="00B0F0"/>
-        </w:rPr>
-        <w:t>:</w:t>
-      </w:r>
-      <w:r>
-        <w:rPr>
-          <w:rFonts w:ascii="Times New Roman" w:hAnsi="Times New Roman" w:cs="Times New Roman"/>
-          <w:color w:val="00B0F0"/>
-        </w:rPr>
-        <w:t xml:space="preserve"> </w:t>
-      </w:r>
-      <w:r>
-        <w:rPr>
-          <w:rFonts w:ascii="Times New Roman" w:hAnsi="Times New Roman" w:cs="Times New Roman"/>
-          <w:color w:val="00B0F0"/>
-        </w:rPr>
-        <w:t>Highlight is not expressed correctly. For example, "Displacement is an important parameter in engineering analysis" is just a background, not the focus of the article.</w:t>
-      </w:r>
-    </w:p>
-    <w:p>
-      <w:pPr>
-        <w:rPr>
-          <w:rFonts w:ascii="Times New Roman" w:hAnsi="Times New Roman" w:cs="Times New Roman"/>
-        </w:rPr>
-      </w:pPr>
-      <w:r>
-        <w:rPr>
-          <w:rFonts w:ascii="Times New Roman" w:hAnsi="Times New Roman" w:cs="Times New Roman"/>
-          <w:b/>
-        </w:rPr>
-        <w:t>Response</w:t>
-      </w:r>
-      <w:r>
-        <w:rPr>
-          <w:rFonts w:ascii="Times New Roman" w:hAnsi="Times New Roman" w:cs="Times New Roman"/>
-        </w:rPr>
-        <w:t>:</w:t>
-      </w:r>
-      <w:r>
-        <w:rPr>
-          <w:rFonts w:ascii="Times New Roman" w:hAnsi="Times New Roman" w:cs="Times New Roman"/>
-        </w:rPr>
-        <w:t xml:space="preserve"> </w:t>
-      </w:r>
-    </w:p>
-    <w:p>
-      <w:pPr>
-        <w:rPr>
-          <w:rFonts w:ascii="Times New Roman" w:hAnsi="Times New Roman" w:cs="Times New Roman"/>
-          <w:color w:val="000000" w:themeColor="text1"/>
-        </w:rPr>
-      </w:pPr>
-      <w:r>
-        <w:rPr>
-          <w:rFonts w:ascii="Times New Roman" w:hAnsi="Times New Roman" w:cs="Times New Roman" w:hint="eastAsia"/>
-          <w:color w:val="000000" w:themeColor="text1"/>
-        </w:rPr>
-        <w:t>突出显示未正确表达。</w:t>
-      </w:r>
-    </w:p>
-    <w:p>
-      <w:pPr>
-        <w:rPr>
-          <w:rFonts w:ascii="Times New Roman" w:hAnsi="Times New Roman" w:cs="Times New Roman"/>
-          <w:color w:val="000000" w:themeColor="text1"/>
-        </w:rPr>
-      </w:pPr>
-      <w:r>
-        <w:rPr>
-          <w:rFonts w:ascii="Times New Roman" w:hAnsi="Times New Roman" w:cs="Times New Roman" w:hint="eastAsia"/>
-          <w:color w:val="000000" w:themeColor="text1"/>
-        </w:rPr>
-        <w:t>例如，“位移是工程分析中的一个重要参数”只是一个背景，而不是本文的重点。</w:t>
-      </w:r>
-    </w:p>
-    <w:p>
-      <w:pPr>
-        <w:rPr>
-          <w:rFonts w:ascii="Times New Roman" w:hAnsi="Times New Roman" w:cs="Times New Roman"/>
-          <w:b/>
-        </w:rPr>
-      </w:pPr>
-    </w:p>
-    <w:p>
-      <w:pPr>
-        <w:rPr>
-          <w:rFonts w:ascii="Times New Roman" w:hAnsi="Times New Roman" w:cs="Times New Roman"/>
-          <w:color w:val="00B0F0"/>
-        </w:rPr>
-      </w:pPr>
-      <w:r>
-        <w:rPr>
-          <w:rFonts w:ascii="Times New Roman" w:hAnsi="Times New Roman" w:cs="Times New Roman"/>
-          <w:b/>
-          <w:bCs/>
-          <w:color w:val="00B0F0"/>
-        </w:rPr>
-        <w:t xml:space="preserve">Comment </w:t>
-      </w:r>
-      <w:r>
-        <w:rPr>
-          <w:rFonts w:ascii="Times New Roman" w:hAnsi="Times New Roman" w:cs="Times New Roman"/>
-          <w:b/>
-          <w:bCs/>
-          <w:color w:val="00B0F0"/>
-        </w:rPr>
-        <w:t>2</w:t>
-      </w:r>
-      <w:r>
-        <w:rPr>
-          <w:rFonts w:ascii="Times New Roman" w:hAnsi="Times New Roman" w:cs="Times New Roman" w:hint="eastAsia"/>
-          <w:color w:val="00B0F0"/>
-        </w:rPr>
-        <w:t>:</w:t>
-      </w:r>
-      <w:r>
-        <w:rPr>
-          <w:rFonts w:ascii="Times New Roman" w:hAnsi="Times New Roman" w:cs="Times New Roman"/>
-          <w:color w:val="00B0F0"/>
-        </w:rPr>
-        <w:t xml:space="preserve"> </w:t>
-      </w:r>
-      <w:r>
-        <w:rPr>
-          <w:rFonts w:ascii="Times New Roman" w:hAnsi="Times New Roman" w:cs="Times New Roman"/>
-          <w:color w:val="00B0F0"/>
-        </w:rPr>
-        <w:t>In the second section, the authors introduced some classical theories such as Bayesian inference and Monte Carlo algorithm. Is it necessary to expand them in detail? Instead of writing down all the theories, the authors' contribution should be emphasized.</w:t>
-      </w:r>
-    </w:p>
-    <w:p>
-      <w:pPr>
-        <w:rPr>
-          <w:rFonts w:ascii="Times New Roman" w:hAnsi="Times New Roman" w:cs="Times New Roman"/>
-        </w:rPr>
-      </w:pPr>
-      <w:r>
-        <w:rPr>
-          <w:rFonts w:ascii="Times New Roman" w:hAnsi="Times New Roman" w:cs="Times New Roman"/>
-          <w:b/>
-        </w:rPr>
-        <w:t>Response</w:t>
-      </w:r>
-      <w:r>
-        <w:rPr>
-          <w:rFonts w:ascii="Times New Roman" w:hAnsi="Times New Roman" w:cs="Times New Roman"/>
-        </w:rPr>
-        <w:t>:</w:t>
-      </w:r>
-      <w:r>
-        <w:rPr>
-          <w:rFonts w:ascii="Times New Roman" w:hAnsi="Times New Roman" w:cs="Times New Roman"/>
-        </w:rPr>
-        <w:t xml:space="preserve"> </w:t>
-      </w:r>
-    </w:p>
-    <w:p>
-      <w:pPr>
-        <w:rPr>
-          <w:rFonts w:ascii="Times New Roman" w:hAnsi="Times New Roman" w:cs="Times New Roman"/>
-          <w:color w:val="000000" w:themeColor="text1"/>
-        </w:rPr>
-      </w:pPr>
-    </w:p>
-    <w:p>
-      <w:pPr>
-        <w:rPr>
-          <w:rFonts w:ascii="Times New Roman" w:hAnsi="Times New Roman" w:cs="Times New Roman"/>
-          <w:b/>
-        </w:rPr>
-      </w:pPr>
-    </w:p>
-    <w:p>
-      <w:pPr>
-        <w:rPr>
-          <w:rFonts w:ascii="Times New Roman" w:hAnsi="Times New Roman" w:cs="Times New Roman"/>
-          <w:color w:val="00B0F0"/>
-        </w:rPr>
-      </w:pPr>
-      <w:r>
-        <w:rPr>
-          <w:rFonts w:ascii="Times New Roman" w:hAnsi="Times New Roman" w:cs="Times New Roman"/>
-          <w:b/>
-          <w:bCs/>
-          <w:color w:val="00B0F0"/>
-        </w:rPr>
-        <w:t xml:space="preserve">Comment </w:t>
-      </w:r>
-      <w:r>
-        <w:rPr>
-          <w:rFonts w:ascii="Times New Roman" w:hAnsi="Times New Roman" w:cs="Times New Roman"/>
-          <w:b/>
-          <w:bCs/>
-          <w:color w:val="00B0F0"/>
-        </w:rPr>
-        <w:t>3</w:t>
-      </w:r>
-      <w:r>
-        <w:rPr>
-          <w:rFonts w:ascii="Times New Roman" w:hAnsi="Times New Roman" w:cs="Times New Roman" w:hint="eastAsia"/>
-          <w:color w:val="00B0F0"/>
-        </w:rPr>
-        <w:t>:</w:t>
-      </w:r>
-      <w:r>
-        <w:rPr>
-          <w:rFonts w:ascii="Times New Roman" w:hAnsi="Times New Roman" w:cs="Times New Roman"/>
-          <w:color w:val="00B0F0"/>
-        </w:rPr>
-        <w:t xml:space="preserve"> </w:t>
-      </w:r>
-      <w:r>
-        <w:rPr>
-          <w:rFonts w:ascii="Times New Roman" w:hAnsi="Times New Roman" w:cs="Times New Roman"/>
-          <w:color w:val="00B0F0"/>
-        </w:rPr>
-        <w:t>Is Bayesian inference the first time used in GNSS based displacement detection? Compared with previous studies, what is the greatest benefit of using Bayesian inference? The authors should explain it in detail.</w:t>
-      </w:r>
-    </w:p>
-    <w:p>
-      <w:pPr>
-        <w:rPr>
-          <w:rFonts w:ascii="Times New Roman" w:hAnsi="Times New Roman" w:cs="Times New Roman"/>
-        </w:rPr>
-      </w:pPr>
-      <w:r>
-        <w:rPr>
-          <w:rFonts w:ascii="Times New Roman" w:hAnsi="Times New Roman" w:cs="Times New Roman"/>
-          <w:b/>
-        </w:rPr>
-        <w:t>Response</w:t>
-      </w:r>
-      <w:r>
-        <w:rPr>
-          <w:rFonts w:ascii="Times New Roman" w:hAnsi="Times New Roman" w:cs="Times New Roman"/>
-        </w:rPr>
-        <w:t>:</w:t>
-      </w:r>
-      <w:r>
-        <w:rPr>
-          <w:rFonts w:ascii="Times New Roman" w:hAnsi="Times New Roman" w:cs="Times New Roman"/>
-        </w:rPr>
-        <w:t xml:space="preserve"> </w:t>
-      </w:r>
-    </w:p>
-    <w:p>
-      <w:pPr>
-        <w:rPr>
-          <w:rFonts w:ascii="Times New Roman" w:hAnsi="Times New Roman" w:cs="Times New Roman"/>
-        </w:rPr>
-      </w:pPr>
-      <w:r>
-        <w:rPr>
-          <w:rFonts w:ascii="Times New Roman" w:hAnsi="Times New Roman" w:cs="Times New Roman" w:hint="eastAsia"/>
-        </w:rPr>
-        <w:t>贝叶斯推理是否首次用于基于</w:t>
-      </w:r>
-      <w:r>
-        <w:rPr>
-          <w:rFonts w:ascii="Times New Roman" w:hAnsi="Times New Roman" w:cs="Times New Roman"/>
-        </w:rPr>
-        <w:t>GNSS</w:t>
-      </w:r>
-      <w:r>
-        <w:rPr>
-          <w:rFonts w:ascii="Times New Roman" w:hAnsi="Times New Roman" w:cs="Times New Roman"/>
-        </w:rPr>
-        <w:t>的位移检测？</w:t>
-      </w:r>
-    </w:p>
-    <w:p>
-      <w:pPr>
-        <w:rPr>
-          <w:rFonts w:ascii="Times New Roman" w:hAnsi="Times New Roman" w:cs="Times New Roman"/>
-        </w:rPr>
-      </w:pPr>
-      <w:r>
-        <w:rPr>
-          <w:rFonts w:ascii="Times New Roman" w:hAnsi="Times New Roman" w:cs="Times New Roman" w:hint="eastAsia"/>
-        </w:rPr>
-        <w:t>是</w:t>
-      </w:r>
-    </w:p>
-    <w:p>
-      <w:pPr>
-        <w:rPr>
-          <w:rFonts w:ascii="Times New Roman" w:hAnsi="Times New Roman" w:cs="Times New Roman"/>
-        </w:rPr>
-      </w:pPr>
-      <w:r>
-        <w:rPr>
-          <w:rFonts w:ascii="Times New Roman" w:hAnsi="Times New Roman" w:cs="Times New Roman"/>
-        </w:rPr>
-        <w:t>与以前的研究相比，使用贝叶斯推理的最大好处是什么？</w:t>
-      </w:r>
-    </w:p>
-    <w:p>
-      <w:pPr>
-        <w:rPr>
-          <w:rFonts w:ascii="Times New Roman" w:hAnsi="Times New Roman" w:cs="Times New Roman"/>
-        </w:rPr>
-      </w:pPr>
-      <w:r>
-        <w:rPr>
-          <w:rFonts w:ascii="Times New Roman" w:hAnsi="Times New Roman" w:cs="Times New Roman" w:hint="eastAsia"/>
-        </w:rPr>
-        <w:lastRenderedPageBreak/>
-        <w:t>与</w:t>
-      </w:r>
-      <w:r>
-        <w:rPr>
-          <w:rFonts w:ascii="Times New Roman" w:hAnsi="Times New Roman" w:cs="Times New Roman" w:hint="eastAsia"/>
-        </w:rPr>
-        <w:t>指标型</w:t>
-      </w:r>
-      <w:r>
-        <w:rPr>
-          <w:rFonts w:ascii="Times New Roman" w:hAnsi="Times New Roman" w:cs="Times New Roman"/>
-        </w:rPr>
-        <w:t>探测方法，</w:t>
-      </w:r>
-      <w:r>
-        <w:rPr>
-          <w:rFonts w:ascii="Times New Roman" w:hAnsi="Times New Roman" w:cs="Times New Roman" w:hint="eastAsia"/>
-        </w:rPr>
-        <w:t>具有</w:t>
-      </w:r>
-      <w:r>
-        <w:rPr>
-          <w:rFonts w:ascii="Times New Roman" w:hAnsi="Times New Roman" w:cs="Times New Roman"/>
-        </w:rPr>
-        <w:t>鲁棒性</w:t>
-      </w:r>
-      <w:r>
-        <w:rPr>
-          <w:rFonts w:ascii="Times New Roman" w:hAnsi="Times New Roman" w:cs="Times New Roman" w:hint="eastAsia"/>
-        </w:rPr>
-        <w:t>、灵活性。</w:t>
-      </w:r>
-    </w:p>
-    <w:p>
-      <w:pPr>
-        <w:rPr>
-          <w:rFonts w:ascii="Times New Roman" w:hAnsi="Times New Roman" w:cs="Times New Roman"/>
-        </w:rPr>
-      </w:pPr>
-      <w:r>
-        <w:rPr>
-          <w:rFonts w:ascii="Times New Roman" w:hAnsi="Times New Roman" w:cs="Times New Roman"/>
-        </w:rPr>
-        <w:t>作者应该详细解释。</w:t>
-      </w:r>
-    </w:p>
-    <w:p>
-      <w:pPr>
-        <w:rPr>
-          <w:rFonts w:ascii="Times New Roman" w:hAnsi="Times New Roman" w:cs="Times New Roman"/>
-        </w:rPr>
-      </w:pPr>
-      <w:r>
-        <w:rPr>
-          <w:rFonts w:ascii="Times New Roman" w:hAnsi="Times New Roman" w:cs="Times New Roman" w:hint="eastAsia"/>
-        </w:rPr>
-        <w:t>贝叶斯</w:t>
-      </w:r>
-      <w:r>
-        <w:rPr>
-          <w:rFonts w:ascii="Times New Roman" w:hAnsi="Times New Roman" w:cs="Times New Roman" w:hint="eastAsia"/>
-        </w:rPr>
-        <w:t>推理</w:t>
-      </w:r>
-      <w:r>
-        <w:rPr>
-          <w:rFonts w:ascii="Times New Roman" w:hAnsi="Times New Roman" w:cs="Times New Roman" w:hint="eastAsia"/>
-        </w:rPr>
-        <w:t>相对于</w:t>
-      </w:r>
-      <w:r>
-        <w:rPr>
-          <w:rFonts w:ascii="Times New Roman" w:hAnsi="Times New Roman" w:cs="Times New Roman"/>
-        </w:rPr>
-        <w:t>指标型方法</w:t>
-      </w:r>
-      <w:r>
-        <w:rPr>
-          <w:rFonts w:ascii="Times New Roman" w:hAnsi="Times New Roman" w:cs="Times New Roman" w:hint="eastAsia"/>
-        </w:rPr>
-        <w:t>采用</w:t>
-      </w:r>
-      <w:r>
-        <w:rPr>
-          <w:rFonts w:ascii="Times New Roman" w:hAnsi="Times New Roman" w:cs="Times New Roman"/>
-        </w:rPr>
-        <w:t>多历元的观测数据，可靠性更高</w:t>
-      </w:r>
-      <w:r>
-        <w:rPr>
-          <w:rFonts w:ascii="Times New Roman" w:hAnsi="Times New Roman" w:cs="Times New Roman" w:hint="eastAsia"/>
-        </w:rPr>
-        <w:t>；</w:t>
-      </w:r>
-      <w:r>
-        <w:rPr>
-          <w:rFonts w:ascii="Times New Roman" w:hAnsi="Times New Roman" w:cs="Times New Roman"/>
-        </w:rPr>
-        <w:t>另外</w:t>
-      </w:r>
-      <w:r>
-        <w:rPr>
-          <w:rFonts w:ascii="Times New Roman" w:hAnsi="Times New Roman" w:cs="Times New Roman" w:hint="eastAsia"/>
-        </w:rPr>
-        <w:t>，</w:t>
-      </w:r>
-      <w:r>
-        <w:rPr>
-          <w:rFonts w:ascii="Times New Roman" w:hAnsi="Times New Roman" w:cs="Times New Roman"/>
-        </w:rPr>
-        <w:t>可以</w:t>
-      </w:r>
-      <w:r>
-        <w:rPr>
-          <w:rFonts w:ascii="Times New Roman" w:hAnsi="Times New Roman" w:cs="Times New Roman" w:hint="eastAsia"/>
-        </w:rPr>
-        <w:t>根据具体</w:t>
-      </w:r>
-      <w:r>
-        <w:rPr>
-          <w:rFonts w:ascii="Times New Roman" w:hAnsi="Times New Roman" w:cs="Times New Roman"/>
-        </w:rPr>
-        <w:t>应用需求添加</w:t>
-      </w:r>
-      <w:r>
-        <w:rPr>
-          <w:rFonts w:ascii="Times New Roman" w:hAnsi="Times New Roman" w:cs="Times New Roman" w:hint="eastAsia"/>
-        </w:rPr>
-        <w:t>先验</w:t>
-      </w:r>
-      <w:r>
-        <w:rPr>
-          <w:rFonts w:ascii="Times New Roman" w:hAnsi="Times New Roman" w:cs="Times New Roman"/>
-        </w:rPr>
-        <w:t>信息，足够灵活。</w:t>
-      </w:r>
-    </w:p>
-    <w:p>
-      <w:pPr>
-        <w:rPr>
-          <w:rFonts w:ascii="Times New Roman" w:hAnsi="Times New Roman" w:cs="Times New Roman"/>
-        </w:rPr>
-      </w:pPr>
-    </w:p>
-    <w:p>
-      <w:pPr>
-        <w:rPr>
-          <w:rFonts w:ascii="Times New Roman" w:hAnsi="Times New Roman" w:cs="Times New Roman"/>
-          <w:color w:val="00B0F0"/>
-        </w:rPr>
-      </w:pPr>
-      <w:r>
-        <w:rPr>
-          <w:rFonts w:ascii="Times New Roman" w:hAnsi="Times New Roman" w:cs="Times New Roman"/>
-          <w:b/>
-          <w:bCs/>
-          <w:color w:val="00B0F0"/>
-        </w:rPr>
-        <w:t xml:space="preserve">Comment </w:t>
-      </w:r>
-      <w:r>
-        <w:rPr>
-          <w:rFonts w:ascii="Times New Roman" w:hAnsi="Times New Roman" w:cs="Times New Roman"/>
-          <w:b/>
-          <w:bCs/>
-          <w:color w:val="00B0F0"/>
-        </w:rPr>
-        <w:t>4</w:t>
-      </w:r>
-      <w:r>
-        <w:rPr>
-          <w:rFonts w:ascii="Times New Roman" w:hAnsi="Times New Roman" w:cs="Times New Roman" w:hint="eastAsia"/>
-          <w:color w:val="00B0F0"/>
-        </w:rPr>
-        <w:t>:</w:t>
-      </w:r>
-      <w:r>
-        <w:rPr>
-          <w:rFonts w:ascii="Times New Roman" w:hAnsi="Times New Roman" w:cs="Times New Roman"/>
-          <w:color w:val="00B0F0"/>
-        </w:rPr>
-        <w:t xml:space="preserve"> </w:t>
-      </w:r>
-      <w:r>
-        <w:rPr>
-          <w:rFonts w:ascii="Times New Roman" w:hAnsi="Times New Roman" w:cs="Times New Roman"/>
-          <w:color w:val="00B0F0"/>
-        </w:rPr>
-        <w:t>In the introduction, the author points out that there are more researches on long-term displacement detection based on GNSS, but less researches on short-term displacement detection based on GNSS. How does the authors define long-term and short-term? Is there any essential difference between the two detections? In my opinion, the</w:t>
-      </w:r>
-      <w:r>
-        <w:rPr>
-          <w:rFonts w:ascii="Times New Roman" w:hAnsi="Times New Roman" w:cs="Times New Roman"/>
-          <w:color w:val="00B0F0"/>
-        </w:rPr>
-        <w:t xml:space="preserve"> </w:t>
-      </w:r>
-      <w:r>
-        <w:rPr>
-          <w:rFonts w:ascii="Times New Roman" w:hAnsi="Times New Roman" w:cs="Times New Roman"/>
-          <w:color w:val="00B0F0"/>
-        </w:rPr>
-        <w:t>data processing should not be fundamentally different.</w:t>
-      </w:r>
-    </w:p>
-    <w:p>
-      <w:pPr>
-        <w:rPr>
-          <w:rFonts w:ascii="Times New Roman" w:hAnsi="Times New Roman" w:cs="Times New Roman"/>
-        </w:rPr>
-      </w:pPr>
-      <w:r>
-        <w:rPr>
-          <w:rFonts w:ascii="Times New Roman" w:hAnsi="Times New Roman" w:cs="Times New Roman"/>
-          <w:b/>
-        </w:rPr>
-        <w:t>Response</w:t>
-      </w:r>
-      <w:r>
-        <w:rPr>
-          <w:rFonts w:ascii="Times New Roman" w:hAnsi="Times New Roman" w:cs="Times New Roman"/>
-        </w:rPr>
-        <w:t>:</w:t>
-      </w:r>
-      <w:r>
-        <w:rPr>
-          <w:rFonts w:ascii="Times New Roman" w:hAnsi="Times New Roman" w:cs="Times New Roman"/>
-        </w:rPr>
-        <w:t xml:space="preserve"> </w:t>
-      </w:r>
-    </w:p>
-    <w:p>
-      <w:pPr>
-        <w:rPr>
-          <w:rFonts w:ascii="Times New Roman" w:hAnsi="Times New Roman" w:cs="Times New Roman"/>
-        </w:rPr>
-      </w:pPr>
-      <w:r>
-        <w:rPr>
-          <w:rFonts w:ascii="Times New Roman" w:hAnsi="Times New Roman" w:cs="Times New Roman" w:hint="eastAsia"/>
-        </w:rPr>
-        <w:t>在导言中，作者指出基于</w:t>
-      </w:r>
-      <w:r>
-        <w:rPr>
-          <w:rFonts w:ascii="Times New Roman" w:hAnsi="Times New Roman" w:cs="Times New Roman"/>
-        </w:rPr>
-        <w:t>GNSS</w:t>
-      </w:r>
-      <w:r>
-        <w:rPr>
-          <w:rFonts w:ascii="Times New Roman" w:hAnsi="Times New Roman" w:cs="Times New Roman"/>
-        </w:rPr>
-        <w:t>的长期位移检测研究较多，而基于</w:t>
-      </w:r>
-      <w:r>
-        <w:rPr>
-          <w:rFonts w:ascii="Times New Roman" w:hAnsi="Times New Roman" w:cs="Times New Roman"/>
-        </w:rPr>
-        <w:t>GNSS</w:t>
-      </w:r>
-      <w:r>
-        <w:rPr>
-          <w:rFonts w:ascii="Times New Roman" w:hAnsi="Times New Roman" w:cs="Times New Roman"/>
-        </w:rPr>
-        <w:t>的短期位移检测研究较少。</w:t>
-      </w:r>
-    </w:p>
-    <w:p>
-      <w:pPr>
-        <w:rPr>
-          <w:rFonts w:ascii="Times New Roman" w:hAnsi="Times New Roman" w:cs="Times New Roman"/>
-        </w:rPr>
-      </w:pPr>
-      <w:r>
-        <w:rPr>
-          <w:rFonts w:ascii="Times New Roman" w:hAnsi="Times New Roman" w:cs="Times New Roman"/>
-        </w:rPr>
-        <w:t>作者如何定义长期和短期？</w:t>
-      </w:r>
-    </w:p>
-    <w:p>
-      <w:pPr>
-        <w:rPr>
-          <w:rFonts w:ascii="Times New Roman" w:hAnsi="Times New Roman" w:cs="Times New Roman"/>
-        </w:rPr>
-      </w:pPr>
-      <w:r>
-        <w:rPr>
-          <w:rFonts w:ascii="Times New Roman" w:hAnsi="Times New Roman" w:cs="Times New Roman"/>
-        </w:rPr>
-        <w:t>这两种检测有什么本质区别吗？</w:t>
-      </w:r>
-    </w:p>
-    <w:p>
-      <w:pPr>
-        <w:rPr>
-          <w:rFonts w:ascii="Times New Roman" w:hAnsi="Times New Roman" w:cs="Times New Roman"/>
-        </w:rPr>
-      </w:pPr>
-      <w:r>
-        <w:rPr>
-          <w:rFonts w:ascii="Times New Roman" w:hAnsi="Times New Roman" w:cs="Times New Roman"/>
-        </w:rPr>
-        <w:t>在我看来，数据处理不应该有根本的不同。</w:t>
-      </w:r>
-    </w:p>
-    <w:p>
-      <w:pPr>
-        <w:rPr>
-          <w:rFonts w:ascii="Times New Roman" w:hAnsi="Times New Roman" w:cs="Times New Roman"/>
-        </w:rPr>
-      </w:pPr>
-      <w:r>
-        <w:rPr>
-          <w:rFonts w:ascii="Times New Roman" w:hAnsi="Times New Roman" w:cs="Times New Roman" w:hint="eastAsia"/>
-        </w:rPr>
-        <w:t>尽管本</w:t>
-      </w:r>
-      <w:r>
-        <w:rPr>
-          <w:rFonts w:ascii="Times New Roman" w:hAnsi="Times New Roman" w:cs="Times New Roman"/>
-        </w:rPr>
-        <w:t>方法针对</w:t>
-      </w:r>
-      <w:r>
-        <w:rPr>
-          <w:rFonts w:ascii="Times New Roman" w:hAnsi="Times New Roman" w:cs="Times New Roman"/>
-        </w:rPr>
-        <w:t>GNSS</w:t>
-      </w:r>
-      <w:r>
-        <w:rPr>
-          <w:rFonts w:ascii="Times New Roman" w:hAnsi="Times New Roman" w:cs="Times New Roman"/>
-        </w:rPr>
-        <w:t>动态数据开展了一系列工作，但</w:t>
-      </w:r>
-      <w:r>
-        <w:rPr>
-          <w:rFonts w:ascii="Times New Roman" w:hAnsi="Times New Roman" w:cs="Times New Roman" w:hint="eastAsia"/>
-        </w:rPr>
-        <w:t>该</w:t>
-      </w:r>
-      <w:r>
-        <w:rPr>
-          <w:rFonts w:ascii="Times New Roman" w:hAnsi="Times New Roman" w:cs="Times New Roman"/>
-        </w:rPr>
-        <w:t>方法同样适应于</w:t>
-      </w:r>
-      <w:r>
-        <w:rPr>
-          <w:rFonts w:ascii="Times New Roman" w:hAnsi="Times New Roman" w:cs="Times New Roman" w:hint="eastAsia"/>
-        </w:rPr>
-        <w:t>长周期</w:t>
-      </w:r>
-      <w:r>
-        <w:rPr>
-          <w:rFonts w:ascii="Times New Roman" w:hAnsi="Times New Roman" w:cs="Times New Roman"/>
-        </w:rPr>
-        <w:t>位移的探测，</w:t>
-      </w:r>
-      <w:r>
-        <w:rPr>
-          <w:rFonts w:ascii="Times New Roman" w:hAnsi="Times New Roman" w:cs="Times New Roman" w:hint="eastAsia"/>
-        </w:rPr>
-        <w:t>主要</w:t>
-      </w:r>
-      <w:r>
-        <w:rPr>
-          <w:rFonts w:ascii="Times New Roman" w:hAnsi="Times New Roman" w:cs="Times New Roman" w:hint="eastAsia"/>
-        </w:rPr>
-        <w:t>考虑</w:t>
-      </w:r>
-      <w:r>
-        <w:rPr>
-          <w:rFonts w:ascii="Times New Roman" w:hAnsi="Times New Roman" w:cs="Times New Roman"/>
-        </w:rPr>
-        <w:t>的误差模型、影响因素</w:t>
-      </w:r>
-      <w:r>
-        <w:rPr>
-          <w:rFonts w:ascii="Times New Roman" w:hAnsi="Times New Roman" w:cs="Times New Roman" w:hint="eastAsia"/>
-        </w:rPr>
-        <w:t>不同。这些</w:t>
-      </w:r>
-      <w:r>
-        <w:rPr>
-          <w:rFonts w:ascii="Times New Roman" w:hAnsi="Times New Roman" w:cs="Times New Roman"/>
-        </w:rPr>
-        <w:t>问题将在后续的工作中开展。</w:t>
-      </w:r>
-    </w:p>
-    <w:p>
-      <w:pPr>
-        <w:rPr>
-          <w:rFonts w:ascii="Times New Roman" w:hAnsi="Times New Roman" w:cs="Times New Roman"/>
-        </w:rPr>
-      </w:pPr>
     </w:p>
     <w:p>
       <w:pPr>
@@ -3565,7 +3495,7 @@
 </file>
 
 <file path=customXml/itemProps1.xml><?xml version="1.0" encoding="utf-8"?>
-<ds:datastoreItem xmlns:ds="http://schemas.openxmlformats.org/officeDocument/2006/customXml" ds:itemID="{821CACCD-3C9C-479B-9E53-360D61B5628E}">
+<ds:datastoreItem xmlns:ds="http://schemas.openxmlformats.org/officeDocument/2006/customXml" ds:itemID="{9D389F21-4320-4801-80FA-E48A55E0EE05}">
   <ds:schemaRefs>
     <ds:schemaRef ds:uri="http://schemas.openxmlformats.org/officeDocument/2006/bibliography"/>
   </ds:schemaRefs>

</xml_diff>